<commit_message>
Update CC con conclusione
</commit_message>
<xml_diff>
--- a/McCabe Cyclomatic Complexity.docx
+++ b/McCabe Cyclomatic Complexity.docx
@@ -7,121 +7,124 @@
         <w:pStyle w:val="Heading1"/>
       </w:pPr>
       <w:r>
-        <w:t xml:space="preserve">McCabe </w:t>
-      </w:r>
-      <w:proofErr w:type="spellStart"/>
-      <w:r>
-        <w:t>Cyclomatic</w:t>
-      </w:r>
-      <w:proofErr w:type="spellEnd"/>
-      <w:r>
+        <w:t>McCabe Cyclomatic Complexity</w:t>
+      </w:r>
+    </w:p>
+    <w:p>
+      <w:pPr>
+        <w:rPr>
+          <w:sz w:val="32"/>
+          <w:szCs w:val="32"/>
+          <w:lang/>
+        </w:rPr>
+      </w:pPr>
+      <w:r>
+        <w:rPr>
+          <w:sz w:val="32"/>
+          <w:szCs w:val="32"/>
+          <w:lang/>
+        </w:rPr>
+        <w:t>L’analisi della complessita’ ciclomatica e’ stata effettuata attraverso il programma “J</w:t>
+      </w:r>
+      <w:r>
+        <w:rPr>
+          <w:sz w:val="32"/>
+          <w:szCs w:val="32"/>
+          <w:lang/>
+        </w:rPr>
+        <w:t>A</w:t>
+      </w:r>
+      <w:r>
+        <w:rPr>
+          <w:sz w:val="32"/>
+          <w:szCs w:val="32"/>
+          <w:lang/>
+        </w:rPr>
+        <w:t xml:space="preserve">rchitect”. </w:t>
+      </w:r>
+    </w:p>
+    <w:p>
+      <w:pPr>
+        <w:rPr>
+          <w:sz w:val="32"/>
+          <w:szCs w:val="32"/>
+          <w:lang/>
+        </w:rPr>
+      </w:pPr>
+      <w:r>
+        <w:rPr>
+          <w:sz w:val="32"/>
+          <w:szCs w:val="32"/>
+          <w:lang/>
+        </w:rPr>
+        <w:t xml:space="preserve">L’analisi della complessita’ ciclomatica viene </w:t>
+      </w:r>
+      <w:r>
+        <w:rPr>
+          <w:sz w:val="32"/>
+          <w:szCs w:val="32"/>
+          <w:lang/>
+        </w:rPr>
+        <w:t>effettuata</w:t>
+      </w:r>
+      <w:r>
+        <w:rPr>
+          <w:sz w:val="32"/>
+          <w:szCs w:val="32"/>
+          <w:lang/>
+        </w:rPr>
+        <w:t xml:space="preserve"> per valutare l’andamento della complessita’ del codice di Tribuo all’interno delle varie releases.</w:t>
+      </w:r>
+    </w:p>
+    <w:p>
+      <w:pPr>
+        <w:rPr>
+          <w:sz w:val="32"/>
+          <w:szCs w:val="32"/>
+          <w:lang/>
+        </w:rPr>
+      </w:pPr>
+      <w:r>
+        <w:rPr>
+          <w:sz w:val="32"/>
+          <w:szCs w:val="32"/>
+          <w:lang/>
+        </w:rPr>
+        <w:t xml:space="preserve">La complessita’ ciclomatica </w:t>
+      </w:r>
+      <w:r>
+        <w:rPr>
+          <w:sz w:val="32"/>
+          <w:szCs w:val="32"/>
+          <w:lang/>
+        </w:rPr>
+        <w:t>e’ misurata con la formula :</w:t>
+      </w:r>
+    </w:p>
+    <w:p>
+      <w:pPr>
+        <w:rPr>
+          <w:sz w:val="32"/>
+          <w:szCs w:val="32"/>
+          <w:lang/>
+        </w:rPr>
+      </w:pPr>
+      <w:r>
+        <w:rPr>
+          <w:sz w:val="32"/>
+          <w:szCs w:val="32"/>
+          <w:lang/>
+        </w:rPr>
         <w:t xml:space="preserve"> </w:t>
       </w:r>
-      <w:proofErr w:type="spellStart"/>
-      <w:r>
-        <w:t>Complexity</w:t>
-      </w:r>
-      <w:proofErr w:type="spellEnd"/>
-    </w:p>
-    <w:p>
-      <w:pPr>
-        <w:rPr>
-          <w:sz w:val="32"/>
-          <w:szCs w:val="32"/>
-          <w:lang/>
-        </w:rPr>
-      </w:pPr>
-      <w:r>
-        <w:rPr>
-          <w:sz w:val="32"/>
-          <w:szCs w:val="32"/>
-          <w:lang/>
-        </w:rPr>
-        <w:t>L’analisi della complessita’ ciclomatica e’ stata effettuata attraverso il programma “J</w:t>
-      </w:r>
-      <w:r>
-        <w:rPr>
-          <w:sz w:val="32"/>
-          <w:szCs w:val="32"/>
-          <w:lang/>
-        </w:rPr>
-        <w:t>A</w:t>
-      </w:r>
-      <w:r>
-        <w:rPr>
-          <w:sz w:val="32"/>
-          <w:szCs w:val="32"/>
-          <w:lang/>
-        </w:rPr>
-        <w:t xml:space="preserve">rchitect”. </w:t>
-      </w:r>
-    </w:p>
-    <w:p>
-      <w:pPr>
-        <w:rPr>
-          <w:sz w:val="32"/>
-          <w:szCs w:val="32"/>
-          <w:lang/>
-        </w:rPr>
-      </w:pPr>
-      <w:r>
-        <w:rPr>
-          <w:sz w:val="32"/>
-          <w:szCs w:val="32"/>
-          <w:lang/>
-        </w:rPr>
-        <w:t xml:space="preserve">L’analisi della complessita’ ciclomatica viene </w:t>
-      </w:r>
-      <w:r>
-        <w:rPr>
-          <w:sz w:val="32"/>
-          <w:szCs w:val="32"/>
-          <w:lang/>
-        </w:rPr>
-        <w:t>effettuata</w:t>
-      </w:r>
-      <w:r>
-        <w:rPr>
-          <w:sz w:val="32"/>
-          <w:szCs w:val="32"/>
-          <w:lang/>
-        </w:rPr>
-        <w:t xml:space="preserve"> per valutare l’andamento della complessita’ del codice di Tribuo all’interno delle varie releases.</w:t>
-      </w:r>
-    </w:p>
-    <w:p>
-      <w:pPr>
-        <w:rPr>
-          <w:sz w:val="32"/>
-          <w:szCs w:val="32"/>
-          <w:lang/>
-        </w:rPr>
-      </w:pPr>
-      <w:r>
-        <w:rPr>
-          <w:sz w:val="32"/>
-          <w:szCs w:val="32"/>
-          <w:lang/>
-        </w:rPr>
-        <w:t xml:space="preserve">La complessita’ ciclomatica </w:t>
-      </w:r>
-      <w:r>
-        <w:rPr>
-          <w:sz w:val="32"/>
-          <w:szCs w:val="32"/>
-          <w:lang/>
-        </w:rPr>
-        <w:t>e’ misurata con la formula :</w:t>
-      </w:r>
-    </w:p>
-    <w:p>
-      <w:pPr>
-        <w:rPr>
-          <w:sz w:val="32"/>
-          <w:szCs w:val="32"/>
-          <w:lang/>
-        </w:rPr>
-      </w:pPr>
+      <w:r>
+        <w:rPr>
+          <w:sz w:val="32"/>
+          <w:szCs w:val="32"/>
+          <w:lang/>
+        </w:rPr>
+        <w:t>CC = 1</w:t>
+      </w:r>
       <w:r>
         <w:rPr>
           <w:sz w:val="32"/>
@@ -136,22 +139,6 @@
           <w:szCs w:val="32"/>
           <w:lang/>
         </w:rPr>
-        <w:t>CC = 1</w:t>
-      </w:r>
-      <w:r>
-        <w:rPr>
-          <w:sz w:val="32"/>
-          <w:szCs w:val="32"/>
-          <w:lang/>
-        </w:rPr>
-        <w:t xml:space="preserve"> </w:t>
-      </w:r>
-      <w:r>
-        <w:rPr>
-          <w:sz w:val="32"/>
-          <w:szCs w:val="32"/>
-          <w:lang/>
-        </w:rPr>
         <w:t xml:space="preserve">+ </w:t>
       </w:r>
       <w:r>
@@ -215,18 +202,369 @@
     <w:p>
       <w:pPr>
         <w:rPr>
-          <w:rFonts w:ascii="Arial" w:hAnsi="Arial" w:cs="Arial"/>
-          <w:sz w:val="28"/>
-          <w:szCs w:val="28"/>
-          <w:lang w:eastAsia="it-IT"/>
-        </w:rPr>
-      </w:pPr>
-    </w:p>
-    <w:p>
-      <w:pPr>
-        <w:rPr>
-          <w:sz w:val="32"/>
-          <w:szCs w:val="32"/>
+          <w:sz w:val="32"/>
+          <w:szCs w:val="32"/>
+          <w:lang/>
+        </w:rPr>
+      </w:pPr>
+    </w:p>
+    <w:p>
+      <w:pPr>
+        <w:rPr>
+          <w:sz w:val="32"/>
+          <w:szCs w:val="32"/>
+          <w:lang/>
+        </w:rPr>
+      </w:pPr>
+    </w:p>
+    <w:p>
+      <w:pPr>
+        <w:rPr>
+          <w:rFonts w:ascii="Arial" w:hAnsi="Arial" w:cs="Arial"/>
+          <w:sz w:val="28"/>
+          <w:szCs w:val="28"/>
+          <w:lang w:eastAsia="it-IT"/>
+        </w:rPr>
+      </w:pPr>
+      <w:r>
+        <w:rPr>
+          <w:rFonts w:ascii="Arial" w:hAnsi="Arial" w:cs="Arial"/>
+          <w:sz w:val="28"/>
+          <w:szCs w:val="28"/>
+          <w:lang w:eastAsia="it-IT"/>
+        </w:rPr>
+        <w:t xml:space="preserve">Conclusione </w:t>
+      </w:r>
+    </w:p>
+    <w:p>
+      <w:pPr>
+        <w:rPr>
+          <w:rFonts w:ascii="Arial" w:hAnsi="Arial" w:cs="Arial"/>
+          <w:sz w:val="28"/>
+          <w:szCs w:val="28"/>
+          <w:lang w:eastAsia="it-IT"/>
+        </w:rPr>
+      </w:pPr>
+      <w:r>
+        <w:rPr>
+          <w:rFonts w:ascii="Arial" w:hAnsi="Arial" w:cs="Arial"/>
+          <w:sz w:val="28"/>
+          <w:szCs w:val="28"/>
+          <w:lang w:eastAsia="it-IT"/>
+        </w:rPr>
+        <w:t>L’analisi del codice</w:t>
+      </w:r>
+      <w:r>
+        <w:rPr>
+          <w:rFonts w:ascii="Arial" w:hAnsi="Arial" w:cs="Arial"/>
+          <w:sz w:val="28"/>
+          <w:szCs w:val="28"/>
+          <w:lang w:eastAsia="it-IT"/>
+        </w:rPr>
+        <w:t xml:space="preserve"> ha evidenziata dei lievi cambiamenti, dettati dal fatto che Tribuo, essendo un software anche “giovane” (prima release OS settembre 2020) non ha ancora avuto major releases, ma so</w:t>
+      </w:r>
+      <w:r>
+        <w:rPr>
+          <w:rFonts w:ascii="Arial" w:hAnsi="Arial" w:cs="Arial"/>
+          <w:sz w:val="28"/>
+          <w:szCs w:val="28"/>
+          <w:lang w:eastAsia="it-IT"/>
+        </w:rPr>
+        <w:t>l</w:t>
+      </w:r>
+      <w:r>
+        <w:rPr>
+          <w:rFonts w:ascii="Arial" w:hAnsi="Arial" w:cs="Arial"/>
+          <w:sz w:val="28"/>
+          <w:szCs w:val="28"/>
+          <w:lang w:eastAsia="it-IT"/>
+        </w:rPr>
+        <w:t>o patch e minor releases. I plugin utilizzati per l’analisi delle me</w:t>
+      </w:r>
+      <w:r>
+        <w:rPr>
+          <w:rFonts w:ascii="Arial" w:hAnsi="Arial" w:cs="Arial"/>
+          <w:sz w:val="28"/>
+          <w:szCs w:val="28"/>
+          <w:lang w:eastAsia="it-IT"/>
+        </w:rPr>
+        <w:t>triche hanno quindi evidenziato questi cambiamenti, sebbene non ci siano state rivoluzione e modifiche strutturali importanti all’interno del codice: (TODO da vedere come strutturare)</w:t>
+      </w:r>
+    </w:p>
+    <w:p>
+      <w:pPr>
+        <w:rPr>
+          <w:rFonts w:ascii="Arial" w:hAnsi="Arial" w:cs="Arial"/>
+          <w:sz w:val="28"/>
+          <w:szCs w:val="28"/>
+          <w:lang w:eastAsia="it-IT"/>
+        </w:rPr>
+      </w:pPr>
+      <w:r>
+        <w:rPr>
+          <w:rFonts w:ascii="Arial" w:hAnsi="Arial" w:cs="Arial"/>
+          <w:sz w:val="28"/>
+          <w:szCs w:val="28"/>
+          <w:lang w:eastAsia="it-IT"/>
+        </w:rPr>
+        <w:t>LOC</w:t>
+      </w:r>
+    </w:p>
+    <w:p>
+      <w:pPr>
+        <w:rPr>
+          <w:rFonts w:ascii="Arial" w:hAnsi="Arial" w:cs="Arial"/>
+          <w:sz w:val="28"/>
+          <w:szCs w:val="28"/>
+          <w:lang w:eastAsia="it-IT"/>
+        </w:rPr>
+      </w:pPr>
+      <w:r>
+        <w:rPr>
+          <w:rFonts w:ascii="Arial" w:hAnsi="Arial" w:cs="Arial"/>
+          <w:sz w:val="28"/>
+          <w:szCs w:val="28"/>
+          <w:lang w:eastAsia="it-IT"/>
+        </w:rPr>
+        <w:t>I</w:t>
+      </w:r>
+      <w:r>
+        <w:rPr>
+          <w:rFonts w:ascii="Arial" w:hAnsi="Arial" w:cs="Arial"/>
+          <w:sz w:val="28"/>
+          <w:szCs w:val="28"/>
+          <w:lang w:eastAsia="it-IT"/>
+        </w:rPr>
+        <w:t>ncremento del parametro dalla v4.0.0 all v4.1.0 del 18% circa</w:t>
+      </w:r>
+    </w:p>
+    <w:p>
+      <w:pPr>
+        <w:ind w:left="360"/>
+        <w:rPr>
+          <w:rFonts w:ascii="Arial" w:hAnsi="Arial" w:cs="Arial"/>
+          <w:sz w:val="28"/>
+          <w:szCs w:val="28"/>
+          <w:lang w:eastAsia="it-IT"/>
+        </w:rPr>
+      </w:pPr>
+    </w:p>
+    <w:p>
+      <w:pPr>
+        <w:rPr>
+          <w:rFonts w:ascii="Arial" w:hAnsi="Arial" w:cs="Arial"/>
+          <w:sz w:val="28"/>
+          <w:szCs w:val="28"/>
+          <w:lang w:eastAsia="it-IT"/>
+        </w:rPr>
+      </w:pPr>
+      <w:r>
+        <w:rPr>
+          <w:rFonts w:ascii="Arial" w:hAnsi="Arial" w:cs="Arial"/>
+          <w:sz w:val="28"/>
+          <w:szCs w:val="28"/>
+          <w:lang w:eastAsia="it-IT"/>
+        </w:rPr>
+        <w:t>CK</w:t>
+      </w:r>
+    </w:p>
+    <w:p>
+      <w:pPr>
+        <w:rPr>
+          <w:rFonts w:ascii="Arial" w:hAnsi="Arial" w:cs="Arial"/>
+          <w:sz w:val="28"/>
+          <w:szCs w:val="28"/>
+          <w:lang w:eastAsia="it-IT"/>
+        </w:rPr>
+      </w:pPr>
+      <w:r>
+        <w:rPr>
+          <w:rFonts w:ascii="Arial" w:hAnsi="Arial" w:cs="Arial"/>
+          <w:sz w:val="28"/>
+          <w:szCs w:val="28"/>
+          <w:lang w:eastAsia="it-IT"/>
+        </w:rPr>
+        <w:t xml:space="preserve">WMC : </w:t>
+      </w:r>
+      <w:r>
+        <w:rPr>
+          <w:rFonts w:ascii="Arial" w:hAnsi="Arial" w:cs="Arial"/>
+          <w:sz w:val="28"/>
+          <w:szCs w:val="28"/>
+          <w:lang w:eastAsia="it-IT"/>
+        </w:rPr>
+        <w:t>leggera diminuzione percentuale delle classi con un medium-high WMC</w:t>
+      </w:r>
+    </w:p>
+    <w:p>
+      <w:pPr>
+        <w:rPr>
+          <w:rFonts w:ascii="Arial" w:hAnsi="Arial" w:cs="Arial"/>
+          <w:sz w:val="28"/>
+          <w:szCs w:val="28"/>
+          <w:lang w:eastAsia="it-IT"/>
+        </w:rPr>
+      </w:pPr>
+      <w:r>
+        <w:rPr>
+          <w:rFonts w:ascii="Arial" w:hAnsi="Arial" w:cs="Arial"/>
+          <w:sz w:val="28"/>
+          <w:szCs w:val="28"/>
+          <w:lang w:eastAsia="it-IT"/>
+        </w:rPr>
+        <w:t>DIT: leggere incremento delle classi con un low-medium DIT in seguito ad una leggera diminuzione delle classi con un low DIT</w:t>
+      </w:r>
+    </w:p>
+    <w:p>
+      <w:pPr>
+        <w:rPr>
+          <w:rFonts w:ascii="Arial" w:hAnsi="Arial" w:cs="Arial"/>
+          <w:sz w:val="28"/>
+          <w:szCs w:val="28"/>
+          <w:lang w:eastAsia="it-IT"/>
+        </w:rPr>
+      </w:pPr>
+    </w:p>
+    <w:p>
+      <w:pPr>
+        <w:rPr>
+          <w:rFonts w:ascii="Arial" w:hAnsi="Arial" w:cs="Arial"/>
+          <w:sz w:val="28"/>
+          <w:szCs w:val="28"/>
+          <w:lang w:eastAsia="it-IT"/>
+        </w:rPr>
+      </w:pPr>
+      <w:r>
+        <w:rPr>
+          <w:rFonts w:ascii="Arial" w:hAnsi="Arial" w:cs="Arial"/>
+          <w:sz w:val="28"/>
+          <w:szCs w:val="28"/>
+          <w:lang w:eastAsia="it-IT"/>
+        </w:rPr>
+        <w:t>NOC: praticamente invariato</w:t>
+      </w:r>
+    </w:p>
+    <w:p>
+      <w:pPr>
+        <w:rPr>
+          <w:rFonts w:ascii="Arial" w:hAnsi="Arial" w:cs="Arial"/>
+          <w:sz w:val="28"/>
+          <w:szCs w:val="28"/>
+          <w:lang w:eastAsia="it-IT"/>
+        </w:rPr>
+      </w:pPr>
+      <w:r>
+        <w:rPr>
+          <w:rFonts w:ascii="Arial" w:hAnsi="Arial" w:cs="Arial"/>
+          <w:sz w:val="28"/>
+          <w:szCs w:val="28"/>
+          <w:lang w:eastAsia="it-IT"/>
+        </w:rPr>
+        <w:lastRenderedPageBreak/>
+        <w:t>CBO : aumento (circa 5 percento) delle classi con medium-high CBO between classes, diminuzione delle classi con low CBO</w:t>
+      </w:r>
+    </w:p>
+    <w:p>
+      <w:pPr>
+        <w:rPr>
+          <w:rFonts w:ascii="Arial" w:hAnsi="Arial" w:cs="Arial"/>
+          <w:sz w:val="28"/>
+          <w:szCs w:val="28"/>
+          <w:lang w:eastAsia="it-IT"/>
+        </w:rPr>
+      </w:pPr>
+    </w:p>
+    <w:p>
+      <w:pPr>
+        <w:rPr>
+          <w:rFonts w:ascii="Arial" w:hAnsi="Arial" w:cs="Arial"/>
+          <w:sz w:val="28"/>
+          <w:szCs w:val="28"/>
+          <w:lang w:eastAsia="it-IT"/>
+        </w:rPr>
+      </w:pPr>
+      <w:r>
+        <w:rPr>
+          <w:rFonts w:ascii="Arial" w:hAnsi="Arial" w:cs="Arial"/>
+          <w:sz w:val="28"/>
+          <w:szCs w:val="28"/>
+          <w:lang w:eastAsia="it-IT"/>
+        </w:rPr>
+        <w:t xml:space="preserve">RFC: </w:t>
+      </w:r>
+      <w:r>
+        <w:rPr>
+          <w:rFonts w:ascii="Arial" w:hAnsi="Arial" w:cs="Arial"/>
+          <w:sz w:val="28"/>
+          <w:szCs w:val="28"/>
+          <w:lang w:eastAsia="it-IT"/>
+        </w:rPr>
+        <w:t xml:space="preserve">: leggere incremento delle classi con un low-medium </w:t>
+      </w:r>
+      <w:r>
+        <w:rPr>
+          <w:rFonts w:ascii="Arial" w:hAnsi="Arial" w:cs="Arial"/>
+          <w:sz w:val="28"/>
+          <w:szCs w:val="28"/>
+          <w:lang w:eastAsia="it-IT"/>
+        </w:rPr>
+        <w:t>RFC</w:t>
+      </w:r>
+      <w:r>
+        <w:rPr>
+          <w:rFonts w:ascii="Arial" w:hAnsi="Arial" w:cs="Arial"/>
+          <w:sz w:val="28"/>
+          <w:szCs w:val="28"/>
+          <w:lang w:eastAsia="it-IT"/>
+        </w:rPr>
+        <w:t xml:space="preserve"> in seguito ad una leggera diminuzione delle classi con un low </w:t>
+      </w:r>
+      <w:r>
+        <w:rPr>
+          <w:rFonts w:ascii="Arial" w:hAnsi="Arial" w:cs="Arial"/>
+          <w:sz w:val="28"/>
+          <w:szCs w:val="28"/>
+          <w:lang w:eastAsia="it-IT"/>
+        </w:rPr>
+        <w:t>RFC (simile a cambiamento DIT)</w:t>
+      </w:r>
+    </w:p>
+    <w:p>
+      <w:pPr>
+        <w:rPr>
+          <w:rFonts w:ascii="Arial" w:hAnsi="Arial" w:cs="Arial"/>
+          <w:sz w:val="28"/>
+          <w:szCs w:val="28"/>
+          <w:lang w:eastAsia="it-IT"/>
+        </w:rPr>
+      </w:pPr>
+    </w:p>
+    <w:p>
+      <w:pPr>
+        <w:rPr>
+          <w:rFonts w:ascii="Arial" w:hAnsi="Arial" w:cs="Arial"/>
+          <w:sz w:val="28"/>
+          <w:szCs w:val="28"/>
+          <w:lang w:eastAsia="it-IT"/>
+        </w:rPr>
+      </w:pPr>
+      <w:r>
+        <w:rPr>
+          <w:rFonts w:ascii="Arial" w:hAnsi="Arial" w:cs="Arial"/>
+          <w:sz w:val="28"/>
+          <w:szCs w:val="28"/>
+          <w:lang w:eastAsia="it-IT"/>
+        </w:rPr>
+        <w:t>LCM: leggero incremento (1%)classi con high LCM</w:t>
+      </w:r>
+    </w:p>
+    <w:p>
+      <w:pPr>
+        <w:rPr>
+          <w:rFonts w:ascii="Arial" w:hAnsi="Arial" w:cs="Arial"/>
+          <w:sz w:val="28"/>
+          <w:szCs w:val="28"/>
+          <w:lang w:eastAsia="it-IT"/>
         </w:rPr>
       </w:pPr>
     </w:p>
@@ -238,6 +576,126 @@
     </w:sectPr>
   </w:body>
 </w:document>
+</file>
+
+<file path=word/numbering.xml><?xml version="1.0" encoding="utf-8"?>
+<w:numbering xmlns:wpc="http://schemas.microsoft.com/office/word/2010/wordprocessingCanvas" xmlns:cx="http://schemas.microsoft.com/office/drawing/2014/chartex" xmlns:cx1="http://schemas.microsoft.com/office/drawing/2015/9/8/chartex" xmlns:cx2="http://schemas.microsoft.com/office/drawing/2015/10/21/chartex" xmlns:cx3="http://schemas.microsoft.com/office/drawing/2016/5/9/chartex" xmlns:cx4="http://schemas.microsoft.com/office/drawing/2016/5/10/chartex" xmlns:cx5="http://schemas.microsoft.com/office/drawing/2016/5/11/chartex" xmlns:cx6="http://schemas.microsoft.com/office/drawing/2016/5/12/chartex" xmlns:cx7="http://schemas.microsoft.com/office/drawing/2016/5/13/chartex" xmlns:cx8="http://schemas.microsoft.com/office/drawing/2016/5/14/chartex" xmlns:mc="http://schemas.openxmlformats.org/markup-compatibility/2006" xmlns:aink="http://schemas.microsoft.com/office/drawing/2016/ink" xmlns:am3d="http://schemas.microsoft.com/office/drawing/2017/model3d" xmlns:o="urn:schemas-microsoft-com:office:office" xmlns:r="http://schemas.openxmlformats.org/officeDocument/2006/relationships" xmlns:m="http://schemas.openxmlformats.org/officeDocument/2006/math" xmlns:v="urn:schemas-microsoft-com:vml" xmlns:wp14="http://schemas.microsoft.com/office/word/2010/wordprocessingDrawing" xmlns:wp="http://schemas.openxmlformats.org/drawingml/2006/wordprocessingDrawing" xmlns:w10="urn:schemas-microsoft-com:office:word" xmlns:w="http://schemas.openxmlformats.org/wordprocessingml/2006/main" xmlns:w14="http://schemas.microsoft.com/office/word/2010/wordml" xmlns:w15="http://schemas.microsoft.com/office/word/2012/wordml" xmlns:w16cex="http://schemas.microsoft.com/office/word/2018/wordml/cex" xmlns:w16cid="http://schemas.microsoft.com/office/word/2016/wordml/cid" xmlns:w16="http://schemas.microsoft.com/office/word/2018/wordml" xmlns:w16sdtdh="http://schemas.microsoft.com/office/word/2020/wordml/sdtdatahash" xmlns:w16se="http://schemas.microsoft.com/office/word/2015/wordml/symex" xmlns:wpg="http://schemas.microsoft.com/office/word/2010/wordprocessingGroup" xmlns:wpi="http://schemas.microsoft.com/office/word/2010/wordprocessingInk" xmlns:wne="http://schemas.microsoft.com/office/word/2006/wordml" xmlns:wps="http://schemas.microsoft.com/office/word/2010/wordprocessingShape" mc:Ignorable="w14 w15 w16se w16cid w16 w16cex w16sdtdh wp14">
+  <w:abstractNum w:abstractNumId="0" w15:restartNumberingAfterBreak="0">
+    <w:nsid w:val="20046E80"/>
+    <w:multiLevelType w:val="hybridMultilevel"/>
+    <w:tmpl w:val="7B561BC6"/>
+    <w:lvl w:ilvl="0" w:tplc="80EC44BE">
+      <w:numFmt w:val="bullet"/>
+      <w:lvlText w:val="-"/>
+      <w:lvlJc w:val="left"/>
+      <w:pPr>
+        <w:ind w:left="720" w:hanging="360"/>
+      </w:pPr>
+      <w:rPr>
+        <w:rFonts w:ascii="Arial" w:eastAsiaTheme="minorHAnsi" w:hAnsi="Arial" w:cs="Arial" w:hint="default"/>
+      </w:rPr>
+    </w:lvl>
+    <w:lvl w:ilvl="1" w:tplc="04100003" w:tentative="1">
+      <w:start w:val="1"/>
+      <w:numFmt w:val="bullet"/>
+      <w:lvlText w:val="o"/>
+      <w:lvlJc w:val="left"/>
+      <w:pPr>
+        <w:ind w:left="1440" w:hanging="360"/>
+      </w:pPr>
+      <w:rPr>
+        <w:rFonts w:ascii="Courier New" w:hAnsi="Courier New" w:cs="Courier New" w:hint="default"/>
+      </w:rPr>
+    </w:lvl>
+    <w:lvl w:ilvl="2" w:tplc="04100005" w:tentative="1">
+      <w:start w:val="1"/>
+      <w:numFmt w:val="bullet"/>
+      <w:lvlText w:val=""/>
+      <w:lvlJc w:val="left"/>
+      <w:pPr>
+        <w:ind w:left="2160" w:hanging="360"/>
+      </w:pPr>
+      <w:rPr>
+        <w:rFonts w:ascii="Wingdings" w:hAnsi="Wingdings" w:hint="default"/>
+      </w:rPr>
+    </w:lvl>
+    <w:lvl w:ilvl="3" w:tplc="04100001" w:tentative="1">
+      <w:start w:val="1"/>
+      <w:numFmt w:val="bullet"/>
+      <w:lvlText w:val=""/>
+      <w:lvlJc w:val="left"/>
+      <w:pPr>
+        <w:ind w:left="2880" w:hanging="360"/>
+      </w:pPr>
+      <w:rPr>
+        <w:rFonts w:ascii="Symbol" w:hAnsi="Symbol" w:hint="default"/>
+      </w:rPr>
+    </w:lvl>
+    <w:lvl w:ilvl="4" w:tplc="04100003" w:tentative="1">
+      <w:start w:val="1"/>
+      <w:numFmt w:val="bullet"/>
+      <w:lvlText w:val="o"/>
+      <w:lvlJc w:val="left"/>
+      <w:pPr>
+        <w:ind w:left="3600" w:hanging="360"/>
+      </w:pPr>
+      <w:rPr>
+        <w:rFonts w:ascii="Courier New" w:hAnsi="Courier New" w:cs="Courier New" w:hint="default"/>
+      </w:rPr>
+    </w:lvl>
+    <w:lvl w:ilvl="5" w:tplc="04100005" w:tentative="1">
+      <w:start w:val="1"/>
+      <w:numFmt w:val="bullet"/>
+      <w:lvlText w:val=""/>
+      <w:lvlJc w:val="left"/>
+      <w:pPr>
+        <w:ind w:left="4320" w:hanging="360"/>
+      </w:pPr>
+      <w:rPr>
+        <w:rFonts w:ascii="Wingdings" w:hAnsi="Wingdings" w:hint="default"/>
+      </w:rPr>
+    </w:lvl>
+    <w:lvl w:ilvl="6" w:tplc="04100001" w:tentative="1">
+      <w:start w:val="1"/>
+      <w:numFmt w:val="bullet"/>
+      <w:lvlText w:val=""/>
+      <w:lvlJc w:val="left"/>
+      <w:pPr>
+        <w:ind w:left="5040" w:hanging="360"/>
+      </w:pPr>
+      <w:rPr>
+        <w:rFonts w:ascii="Symbol" w:hAnsi="Symbol" w:hint="default"/>
+      </w:rPr>
+    </w:lvl>
+    <w:lvl w:ilvl="7" w:tplc="04100003" w:tentative="1">
+      <w:start w:val="1"/>
+      <w:numFmt w:val="bullet"/>
+      <w:lvlText w:val="o"/>
+      <w:lvlJc w:val="left"/>
+      <w:pPr>
+        <w:ind w:left="5760" w:hanging="360"/>
+      </w:pPr>
+      <w:rPr>
+        <w:rFonts w:ascii="Courier New" w:hAnsi="Courier New" w:cs="Courier New" w:hint="default"/>
+      </w:rPr>
+    </w:lvl>
+    <w:lvl w:ilvl="8" w:tplc="04100005" w:tentative="1">
+      <w:start w:val="1"/>
+      <w:numFmt w:val="bullet"/>
+      <w:lvlText w:val=""/>
+      <w:lvlJc w:val="left"/>
+      <w:pPr>
+        <w:ind w:left="6480" w:hanging="360"/>
+      </w:pPr>
+      <w:rPr>
+        <w:rFonts w:ascii="Wingdings" w:hAnsi="Wingdings" w:hint="default"/>
+      </w:rPr>
+    </w:lvl>
+  </w:abstractNum>
+  <w:num w:numId="1">
+    <w:abstractNumId w:val="0"/>
+  </w:num>
+</w:numbering>
 </file>
 
 <file path=word/styles.xml><?xml version="1.0" encoding="utf-8"?>
@@ -700,6 +1158,17 @@
       <w:szCs w:val="32"/>
     </w:rPr>
   </w:style>
+  <w:style w:type="paragraph" w:styleId="ListParagraph">
+    <w:name w:val="List Paragraph"/>
+    <w:basedOn w:val="Normal"/>
+    <w:uiPriority w:val="34"/>
+    <w:qFormat/>
+    <w:rsid w:val="0085538A"/>
+    <w:pPr>
+      <w:ind w:left="720"/>
+      <w:contextualSpacing/>
+    </w:pPr>
+  </w:style>
 </w:styles>
 </file>
 

</xml_diff>